<commit_message>
New dashboard json files
Now with import and export of dashboards within Axon; the new json files have been added that incorporate the dashboard and search files.

The readme documentation has also been updated
</commit_message>
<xml_diff>
--- a/Dashboards Quick Start.docx
+++ b/Dashboards Quick Start.docx
@@ -2,402 +2,301 @@
 <file path=word/document.xml><?xml version="1.0" encoding="utf-8"?>
 <w:document xmlns:wpc="http://schemas.microsoft.com/office/word/2010/wordprocessingCanvas" xmlns:cx="http://schemas.microsoft.com/office/drawing/2014/chartex" xmlns:cx1="http://schemas.microsoft.com/office/drawing/2015/9/8/chartex" xmlns:cx2="http://schemas.microsoft.com/office/drawing/2015/10/21/chartex" xmlns:cx3="http://schemas.microsoft.com/office/drawing/2016/5/9/chartex" xmlns:cx4="http://schemas.microsoft.com/office/drawing/2016/5/10/chartex" xmlns:cx5="http://schemas.microsoft.com/office/drawing/2016/5/11/chartex" xmlns:cx6="http://schemas.microsoft.com/office/drawing/2016/5/12/chartex" xmlns:cx7="http://schemas.microsoft.com/office/drawing/2016/5/13/chartex" xmlns:cx8="http://schemas.microsoft.com/office/drawing/2016/5/14/chartex" xmlns:mc="http://schemas.openxmlformats.org/markup-compatibility/2006" xmlns:aink="http://schemas.microsoft.com/office/drawing/2016/ink" xmlns:am3d="http://schemas.microsoft.com/office/drawing/2017/model3d" xmlns:o="urn:schemas-microsoft-com:office:office" xmlns:oel="http://schemas.microsoft.com/office/2019/extlst" xmlns:r="http://schemas.openxmlformats.org/officeDocument/2006/relationships" xmlns:m="http://schemas.openxmlformats.org/officeDocument/2006/math" xmlns:v="urn:schemas-microsoft-com:vml" xmlns:wp14="http://schemas.microsoft.com/office/word/2010/wordprocessingDrawing" xmlns:wp="http://schemas.openxmlformats.org/drawingml/2006/wordprocessingDrawing" xmlns:w10="urn:schemas-microsoft-com:office:word" xmlns:w="http://schemas.openxmlformats.org/wordprocessingml/2006/main" xmlns:w14="http://schemas.microsoft.com/office/word/2010/wordml" xmlns:w15="http://schemas.microsoft.com/office/word/2012/wordml" xmlns:w16cex="http://schemas.microsoft.com/office/word/2018/wordml/cex" xmlns:w16cid="http://schemas.microsoft.com/office/word/2016/wordml/cid" xmlns:w16="http://schemas.microsoft.com/office/word/2018/wordml" xmlns:w16sdtdh="http://schemas.microsoft.com/office/word/2020/wordml/sdtdatahash" xmlns:w16se="http://schemas.microsoft.com/office/word/2015/wordml/symex" xmlns:wpg="http://schemas.microsoft.com/office/word/2010/wordprocessingGroup" xmlns:wpi="http://schemas.microsoft.com/office/word/2010/wordprocessingInk" xmlns:wne="http://schemas.microsoft.com/office/word/2006/wordml" xmlns:wps="http://schemas.microsoft.com/office/word/2010/wordprocessingShape" mc:Ignorable="w14 w15 w16se w16cid w16 w16cex w16sdtdh wp14">
   <w:body>
-    <w:p/>
-    <w:p/>
     <w:p>
-      <w:pPr>
-        <w:pStyle w:val="ListParagraph"/>
-        <w:numPr>
-          <w:ilvl w:val="0"/>
-          <w:numId w:val="1"/>
-        </w:numPr>
-      </w:pPr>
-      <w:r>
-        <w:t xml:space="preserve">Generate an API Key under </w:t>
-      </w:r>
-      <w:r>
-        <w:t>My Account</w:t>
-      </w:r>
-      <w:r>
-        <w:tab/>
-      </w:r>
-    </w:p>
-    <w:p>
-      <w:pPr>
-        <w:pStyle w:val="ListParagraph"/>
-        <w:numPr>
-          <w:ilvl w:val="0"/>
-          <w:numId w:val="1"/>
-        </w:numPr>
-      </w:pPr>
-      <w:r>
-        <w:rPr>
-          <w:noProof/>
-        </w:rPr>
-        <w:drawing>
-          <wp:inline distT="0" distB="0" distL="0" distR="0" wp14:anchorId="4B67FDA3" wp14:editId="6F7A28DC">
-            <wp:extent cx="2926334" cy="1668925"/>
-            <wp:effectExtent l="0" t="0" r="7620" b="7620"/>
-            <wp:docPr id="1" name="Picture 1" descr="A screenshot of a computer&#10;&#10;Description automatically generated"/>
-            <wp:cNvGraphicFramePr>
-              <a:graphicFrameLocks xmlns:a="http://schemas.openxmlformats.org/drawingml/2006/main" noChangeAspect="1"/>
-            </wp:cNvGraphicFramePr>
-            <a:graphic xmlns:a="http://schemas.openxmlformats.org/drawingml/2006/main">
-              <a:graphicData uri="http://schemas.openxmlformats.org/drawingml/2006/picture">
-                <pic:pic xmlns:pic="http://schemas.openxmlformats.org/drawingml/2006/picture">
-                  <pic:nvPicPr>
-                    <pic:cNvPr id="1" name="Picture 1" descr="A screenshot of a computer&#10;&#10;Description automatically generated"/>
-                    <pic:cNvPicPr/>
-                  </pic:nvPicPr>
-                  <pic:blipFill>
-                    <a:blip r:embed="rId8"/>
-                    <a:stretch>
-                      <a:fillRect/>
-                    </a:stretch>
-                  </pic:blipFill>
-                  <pic:spPr>
-                    <a:xfrm>
-                      <a:off x="0" y="0"/>
-                      <a:ext cx="2926334" cy="1668925"/>
-                    </a:xfrm>
-                    <a:prstGeom prst="rect">
-                      <a:avLst/>
-                    </a:prstGeom>
-                  </pic:spPr>
-                </pic:pic>
-              </a:graphicData>
-            </a:graphic>
-          </wp:inline>
-        </w:drawing>
-      </w:r>
-    </w:p>
-    <w:p>
-      <w:r>
-        <w:rPr>
-          <w:noProof/>
-        </w:rPr>
-        <w:drawing>
-          <wp:inline distT="0" distB="0" distL="0" distR="0" wp14:anchorId="64F05046" wp14:editId="055974FD">
-            <wp:extent cx="5943600" cy="1591310"/>
-            <wp:effectExtent l="0" t="0" r="0" b="8890"/>
-            <wp:docPr id="2" name="Picture 2" descr="A black rectangular object with white lines&#10;&#10;Description automatically generated"/>
-            <wp:cNvGraphicFramePr>
-              <a:graphicFrameLocks xmlns:a="http://schemas.openxmlformats.org/drawingml/2006/main" noChangeAspect="1"/>
-            </wp:cNvGraphicFramePr>
-            <a:graphic xmlns:a="http://schemas.openxmlformats.org/drawingml/2006/main">
-              <a:graphicData uri="http://schemas.openxmlformats.org/drawingml/2006/picture">
-                <pic:pic xmlns:pic="http://schemas.openxmlformats.org/drawingml/2006/picture">
-                  <pic:nvPicPr>
-                    <pic:cNvPr id="2" name="Picture 2" descr="A black rectangular object with white lines&#10;&#10;Description automatically generated"/>
-                    <pic:cNvPicPr/>
-                  </pic:nvPicPr>
-                  <pic:blipFill>
-                    <a:blip r:embed="rId9"/>
-                    <a:stretch>
-                      <a:fillRect/>
-                    </a:stretch>
-                  </pic:blipFill>
-                  <pic:spPr>
-                    <a:xfrm>
-                      <a:off x="0" y="0"/>
-                      <a:ext cx="5943600" cy="1591310"/>
-                    </a:xfrm>
-                    <a:prstGeom prst="rect">
-                      <a:avLst/>
-                    </a:prstGeom>
-                  </pic:spPr>
-                </pic:pic>
-              </a:graphicData>
-            </a:graphic>
-          </wp:inline>
-        </w:drawing>
+      <w:r>
+        <w:t xml:space="preserve">The PowerShell scripts Import-Dashboard and Export-Dashboards have been </w:t>
+      </w:r>
+      <w:r>
+        <w:t>deprecated.</w:t>
       </w:r>
     </w:p>
     <w:p/>
     <w:p>
       <w:pPr>
-        <w:pStyle w:val="ListParagraph"/>
+        <w:shd w:val="clear" w:color="auto" w:fill="FFFFFF"/>
+        <w:spacing w:before="100" w:beforeAutospacing="1" w:after="100" w:afterAutospacing="1" w:line="240" w:lineRule="auto"/>
+        <w:rPr>
+          <w:rFonts w:ascii="Segoe UI" w:eastAsia="Times New Roman" w:hAnsi="Segoe UI" w:cs="Segoe UI"/>
+          <w:b/>
+          <w:bCs/>
+          <w:color w:val="172B4D"/>
+          <w:sz w:val="24"/>
+          <w:szCs w:val="24"/>
+        </w:rPr>
+      </w:pPr>
+      <w:r>
+        <w:rPr>
+          <w:rFonts w:ascii="Segoe UI" w:eastAsia="Times New Roman" w:hAnsi="Segoe UI" w:cs="Segoe UI"/>
+          <w:b/>
+          <w:bCs/>
+          <w:color w:val="172B4D"/>
+          <w:sz w:val="24"/>
+          <w:szCs w:val="24"/>
+        </w:rPr>
+        <w:t>To import a custom dashboard:</w:t>
+      </w:r>
+    </w:p>
+    <w:p>
+      <w:pPr>
         <w:numPr>
           <w:ilvl w:val="0"/>
-          <w:numId w:val="1"/>
+          <w:numId w:val="2"/>
         </w:numPr>
-      </w:pPr>
-      <w:r>
-        <w:t>Download the scripts and any files associated with the dashboard.</w:t>
+        <w:shd w:val="clear" w:color="auto" w:fill="FFFFFF"/>
+        <w:spacing w:before="100" w:beforeAutospacing="1" w:after="100" w:afterAutospacing="1" w:line="240" w:lineRule="auto"/>
+        <w:rPr>
+          <w:rFonts w:ascii="Segoe UI" w:eastAsia="Times New Roman" w:hAnsi="Segoe UI" w:cs="Segoe UI"/>
+          <w:color w:val="172B4D"/>
+          <w:sz w:val="21"/>
+          <w:szCs w:val="21"/>
+        </w:rPr>
+      </w:pPr>
+      <w:r>
+        <w:rPr>
+          <w:rFonts w:ascii="Segoe UI" w:eastAsia="Times New Roman" w:hAnsi="Segoe UI" w:cs="Segoe UI"/>
+          <w:color w:val="172B4D"/>
+          <w:sz w:val="21"/>
+          <w:szCs w:val="21"/>
+        </w:rPr>
+        <w:t>Click the drop-arrow icon at the top left of the Dashboard, next to the name of the loaded custom dashboard.</w:t>
+      </w:r>
+      <w:r>
+        <w:rPr>
+          <w:rFonts w:ascii="Segoe UI" w:eastAsia="Times New Roman" w:hAnsi="Segoe UI" w:cs="Segoe UI"/>
+          <w:color w:val="172B4D"/>
+          <w:sz w:val="21"/>
+          <w:szCs w:val="21"/>
+        </w:rPr>
+        <w:br/>
+        <w:t>The Dashboards list expands.</w:t>
       </w:r>
     </w:p>
     <w:p>
       <w:pPr>
-        <w:pStyle w:val="ListParagraph"/>
         <w:numPr>
           <w:ilvl w:val="0"/>
-          <w:numId w:val="1"/>
+          <w:numId w:val="2"/>
         </w:numPr>
-      </w:pPr>
-      <w:r>
-        <w:t>Execute the script to import or export.</w:t>
-      </w:r>
-      <w:r>
-        <w:t xml:space="preserve">  The current working directory must contain the dashboard content.</w:t>
+        <w:shd w:val="clear" w:color="auto" w:fill="FFFFFF"/>
+        <w:spacing w:after="100" w:afterAutospacing="1" w:line="240" w:lineRule="auto"/>
+        <w:rPr>
+          <w:rFonts w:ascii="Segoe UI" w:eastAsia="Times New Roman" w:hAnsi="Segoe UI" w:cs="Segoe UI"/>
+          <w:color w:val="172B4D"/>
+          <w:sz w:val="21"/>
+          <w:szCs w:val="21"/>
+        </w:rPr>
+      </w:pPr>
+      <w:r>
+        <w:rPr>
+          <w:rFonts w:ascii="Segoe UI" w:eastAsia="Times New Roman" w:hAnsi="Segoe UI" w:cs="Segoe UI"/>
+          <w:color w:val="172B4D"/>
+          <w:sz w:val="21"/>
+          <w:szCs w:val="21"/>
+        </w:rPr>
+        <w:t>Click the </w:t>
+      </w:r>
+      <w:r>
+        <w:rPr>
+          <w:rFonts w:ascii="Segoe UI" w:eastAsia="Times New Roman" w:hAnsi="Segoe UI" w:cs="Segoe UI"/>
+          <w:b/>
+          <w:bCs/>
+          <w:color w:val="172B4D"/>
+          <w:sz w:val="21"/>
+          <w:szCs w:val="21"/>
+        </w:rPr>
+        <w:t>Import Dashboard </w:t>
+      </w:r>
+      <w:r>
+        <w:rPr>
+          <w:rFonts w:ascii="Segoe UI" w:eastAsia="Times New Roman" w:hAnsi="Segoe UI" w:cs="Segoe UI"/>
+          <w:color w:val="172B4D"/>
+          <w:sz w:val="21"/>
+          <w:szCs w:val="21"/>
+        </w:rPr>
+        <w:t>button.</w:t>
+      </w:r>
+      <w:r>
+        <w:rPr>
+          <w:rFonts w:ascii="Segoe UI" w:eastAsia="Times New Roman" w:hAnsi="Segoe UI" w:cs="Segoe UI"/>
+          <w:color w:val="172B4D"/>
+          <w:sz w:val="21"/>
+          <w:szCs w:val="21"/>
+        </w:rPr>
+        <w:br/>
+        <w:t>The Import Dashboard pop-up appears.</w:t>
       </w:r>
     </w:p>
     <w:p>
       <w:pPr>
-        <w:shd w:val="clear" w:color="auto" w:fill="012456"/>
-        <w:autoSpaceDE w:val="0"/>
-        <w:autoSpaceDN w:val="0"/>
-        <w:adjustRightInd w:val="0"/>
-        <w:spacing w:after="0" w:line="240" w:lineRule="auto"/>
-        <w:rPr>
-          <w:rFonts w:ascii="Lucida Console" w:hAnsi="Lucida Console" w:cs="Lucida Console"/>
-          <w:color w:val="F5F5F5"/>
-          <w:sz w:val="18"/>
-          <w:szCs w:val="18"/>
-        </w:rPr>
-      </w:pPr>
+        <w:numPr>
+          <w:ilvl w:val="0"/>
+          <w:numId w:val="2"/>
+        </w:numPr>
+        <w:shd w:val="clear" w:color="auto" w:fill="FFFFFF"/>
+        <w:spacing w:before="100" w:beforeAutospacing="1" w:after="100" w:afterAutospacing="1" w:line="240" w:lineRule="auto"/>
+        <w:rPr>
+          <w:rFonts w:ascii="Segoe UI" w:eastAsia="Times New Roman" w:hAnsi="Segoe UI" w:cs="Segoe UI"/>
+          <w:color w:val="172B4D"/>
+          <w:sz w:val="21"/>
+          <w:szCs w:val="21"/>
+        </w:rPr>
+      </w:pPr>
+      <w:r>
+        <w:rPr>
+          <w:rFonts w:ascii="Segoe UI" w:eastAsia="Times New Roman" w:hAnsi="Segoe UI" w:cs="Segoe UI"/>
+          <w:color w:val="172B4D"/>
+          <w:sz w:val="21"/>
+          <w:szCs w:val="21"/>
+        </w:rPr>
+        <w:t>Either drag the .</w:t>
+      </w:r>
+      <w:proofErr w:type="spellStart"/>
+      <w:r>
+        <w:rPr>
+          <w:rFonts w:ascii="Segoe UI" w:eastAsia="Times New Roman" w:hAnsi="Segoe UI" w:cs="Segoe UI"/>
+          <w:color w:val="172B4D"/>
+          <w:sz w:val="21"/>
+          <w:szCs w:val="21"/>
+        </w:rPr>
+        <w:t>json</w:t>
+      </w:r>
+      <w:proofErr w:type="spellEnd"/>
+      <w:r>
+        <w:rPr>
+          <w:rFonts w:ascii="Segoe UI" w:eastAsia="Times New Roman" w:hAnsi="Segoe UI" w:cs="Segoe UI"/>
+          <w:color w:val="172B4D"/>
+          <w:sz w:val="21"/>
+          <w:szCs w:val="21"/>
+        </w:rPr>
+        <w:t xml:space="preserve"> file into the Import Dashboard </w:t>
+      </w:r>
+      <w:proofErr w:type="gramStart"/>
+      <w:r>
+        <w:rPr>
+          <w:rFonts w:ascii="Segoe UI" w:eastAsia="Times New Roman" w:hAnsi="Segoe UI" w:cs="Segoe UI"/>
+          <w:color w:val="172B4D"/>
+          <w:sz w:val="21"/>
+          <w:szCs w:val="21"/>
+        </w:rPr>
+        <w:t>pop-up, or</w:t>
+      </w:r>
+      <w:proofErr w:type="gramEnd"/>
+      <w:r>
+        <w:rPr>
+          <w:rFonts w:ascii="Segoe UI" w:eastAsia="Times New Roman" w:hAnsi="Segoe UI" w:cs="Segoe UI"/>
+          <w:color w:val="172B4D"/>
+          <w:sz w:val="21"/>
+          <w:szCs w:val="21"/>
+        </w:rPr>
+        <w:t xml:space="preserve"> click the </w:t>
+      </w:r>
+      <w:r>
+        <w:rPr>
+          <w:rFonts w:ascii="Segoe UI" w:eastAsia="Times New Roman" w:hAnsi="Segoe UI" w:cs="Segoe UI"/>
+          <w:b/>
+          <w:bCs/>
+          <w:color w:val="172B4D"/>
+          <w:sz w:val="21"/>
+          <w:szCs w:val="21"/>
+        </w:rPr>
+        <w:t>Browse Files</w:t>
+      </w:r>
+      <w:r>
+        <w:rPr>
+          <w:rFonts w:ascii="Segoe UI" w:eastAsia="Times New Roman" w:hAnsi="Segoe UI" w:cs="Segoe UI"/>
+          <w:color w:val="172B4D"/>
+          <w:sz w:val="21"/>
+          <w:szCs w:val="21"/>
+        </w:rPr>
+        <w:t> button and navigate through your machine to select the desired .</w:t>
+      </w:r>
+      <w:proofErr w:type="spellStart"/>
+      <w:r>
+        <w:rPr>
+          <w:rFonts w:ascii="Segoe UI" w:eastAsia="Times New Roman" w:hAnsi="Segoe UI" w:cs="Segoe UI"/>
+          <w:color w:val="172B4D"/>
+          <w:sz w:val="21"/>
+          <w:szCs w:val="21"/>
+        </w:rPr>
+        <w:t>json</w:t>
+      </w:r>
+      <w:proofErr w:type="spellEnd"/>
+      <w:r>
+        <w:rPr>
+          <w:rFonts w:ascii="Segoe UI" w:eastAsia="Times New Roman" w:hAnsi="Segoe UI" w:cs="Segoe UI"/>
+          <w:color w:val="172B4D"/>
+          <w:sz w:val="21"/>
+          <w:szCs w:val="21"/>
+        </w:rPr>
+        <w:t xml:space="preserve"> file.</w:t>
+      </w:r>
     </w:p>
     <w:p>
       <w:pPr>
-        <w:shd w:val="clear" w:color="auto" w:fill="012456"/>
-        <w:autoSpaceDE w:val="0"/>
-        <w:autoSpaceDN w:val="0"/>
-        <w:adjustRightInd w:val="0"/>
-        <w:spacing w:after="0" w:line="240" w:lineRule="auto"/>
-        <w:rPr>
-          <w:rFonts w:ascii="Lucida Console" w:hAnsi="Lucida Console" w:cs="Lucida Console"/>
-          <w:color w:val="F5F5F5"/>
-          <w:sz w:val="18"/>
-          <w:szCs w:val="18"/>
-        </w:rPr>
-      </w:pPr>
-    </w:p>
-    <w:p>
-      <w:pPr>
-        <w:shd w:val="clear" w:color="auto" w:fill="012456"/>
-        <w:autoSpaceDE w:val="0"/>
-        <w:autoSpaceDN w:val="0"/>
-        <w:adjustRightInd w:val="0"/>
-        <w:spacing w:after="0" w:line="240" w:lineRule="auto"/>
-        <w:rPr>
-          <w:rFonts w:ascii="Lucida Console" w:hAnsi="Lucida Console" w:cs="Lucida Console"/>
-          <w:color w:val="F5F5F5"/>
-          <w:sz w:val="18"/>
-          <w:szCs w:val="18"/>
-        </w:rPr>
-      </w:pPr>
-      <w:r>
-        <w:rPr>
-          <w:rFonts w:ascii="Lucida Console" w:hAnsi="Lucida Console" w:cs="Lucida Console"/>
-          <w:color w:val="F5F5F5"/>
-          <w:sz w:val="18"/>
-          <w:szCs w:val="18"/>
-        </w:rPr>
-        <w:t xml:space="preserve">PS C:\Axon\Axon-Dashboards\Dashboards&gt; ..\Import-Dashboard.ps1 -Tenant </w:t>
-      </w:r>
-      <w:proofErr w:type="spellStart"/>
-      <w:r>
-        <w:rPr>
-          <w:rFonts w:ascii="Lucida Console" w:hAnsi="Lucida Console" w:cs="Lucida Console"/>
-          <w:color w:val="F5F5F5"/>
-          <w:sz w:val="18"/>
-          <w:szCs w:val="18"/>
-        </w:rPr>
-        <w:t>lrcxc</w:t>
-      </w:r>
-      <w:proofErr w:type="spellEnd"/>
-      <w:r>
-        <w:rPr>
-          <w:rFonts w:ascii="Lucida Console" w:hAnsi="Lucida Console" w:cs="Lucida Console"/>
-          <w:color w:val="F5F5F5"/>
-          <w:sz w:val="18"/>
-          <w:szCs w:val="18"/>
-        </w:rPr>
-        <w:t xml:space="preserve"> -</w:t>
-      </w:r>
-      <w:proofErr w:type="spellStart"/>
-      <w:r>
-        <w:rPr>
-          <w:rFonts w:ascii="Lucida Console" w:hAnsi="Lucida Console" w:cs="Lucida Console"/>
-          <w:color w:val="F5F5F5"/>
-          <w:sz w:val="18"/>
-          <w:szCs w:val="18"/>
-        </w:rPr>
-        <w:t>APIKey</w:t>
-      </w:r>
-      <w:proofErr w:type="spellEnd"/>
-      <w:r>
-        <w:rPr>
-          <w:rFonts w:ascii="Lucida Console" w:hAnsi="Lucida Console" w:cs="Lucida Console"/>
-          <w:color w:val="F5F5F5"/>
-          <w:sz w:val="18"/>
-          <w:szCs w:val="18"/>
-        </w:rPr>
-        <w:t xml:space="preserve"> </w:t>
-      </w:r>
-      <w:proofErr w:type="spellStart"/>
-      <w:r>
-        <w:rPr>
-          <w:rFonts w:ascii="Lucida Console" w:hAnsi="Lucida Console" w:cs="Lucida Console"/>
-          <w:color w:val="F5F5F5"/>
-          <w:sz w:val="18"/>
-          <w:szCs w:val="18"/>
-        </w:rPr>
-        <w:t>lgrmp_xxx</w:t>
-      </w:r>
-      <w:proofErr w:type="spellEnd"/>
-      <w:r>
-        <w:rPr>
-          <w:rFonts w:ascii="Lucida Console" w:hAnsi="Lucida Console" w:cs="Lucida Console"/>
-          <w:color w:val="F5F5F5"/>
-          <w:sz w:val="18"/>
-          <w:szCs w:val="18"/>
-        </w:rPr>
-        <w:t xml:space="preserve"> "Carbon Black Logs"</w:t>
-      </w:r>
-    </w:p>
-    <w:p>
-      <w:pPr>
-        <w:shd w:val="clear" w:color="auto" w:fill="012456"/>
-        <w:autoSpaceDE w:val="0"/>
-        <w:autoSpaceDN w:val="0"/>
-        <w:adjustRightInd w:val="0"/>
-        <w:spacing w:after="0" w:line="240" w:lineRule="auto"/>
-        <w:rPr>
-          <w:rFonts w:ascii="Lucida Console" w:hAnsi="Lucida Console" w:cs="Lucida Console"/>
-          <w:color w:val="F5F5F5"/>
-          <w:sz w:val="18"/>
-          <w:szCs w:val="18"/>
-        </w:rPr>
-      </w:pPr>
-      <w:r>
-        <w:rPr>
-          <w:rFonts w:ascii="Lucida Console" w:hAnsi="Lucida Console" w:cs="Lucida Console"/>
-          <w:color w:val="F5F5F5"/>
-          <w:sz w:val="18"/>
-          <w:szCs w:val="18"/>
-        </w:rPr>
-        <w:t xml:space="preserve">Saved </w:t>
-      </w:r>
-      <w:proofErr w:type="spellStart"/>
-      <w:r>
-        <w:rPr>
-          <w:rFonts w:ascii="Lucida Console" w:hAnsi="Lucida Console" w:cs="Lucida Console"/>
-          <w:color w:val="F5F5F5"/>
-          <w:sz w:val="18"/>
-          <w:szCs w:val="18"/>
-        </w:rPr>
-        <w:t>SearchID</w:t>
-      </w:r>
-      <w:proofErr w:type="spellEnd"/>
-      <w:r>
-        <w:rPr>
-          <w:rFonts w:ascii="Lucida Console" w:hAnsi="Lucida Console" w:cs="Lucida Console"/>
-          <w:color w:val="F5F5F5"/>
-          <w:sz w:val="18"/>
-          <w:szCs w:val="18"/>
-        </w:rPr>
-        <w:t xml:space="preserve"> [757ab822-6ef1-4598-bc7b-8956fe3a01d9] is now [f4f77106-5b3b-4cec-bd56-a7adb8e1581a]</w:t>
-      </w:r>
-    </w:p>
-    <w:p>
-      <w:pPr>
-        <w:shd w:val="clear" w:color="auto" w:fill="012456"/>
-        <w:autoSpaceDE w:val="0"/>
-        <w:autoSpaceDN w:val="0"/>
-        <w:adjustRightInd w:val="0"/>
-        <w:spacing w:after="0" w:line="240" w:lineRule="auto"/>
-        <w:rPr>
-          <w:rFonts w:ascii="Lucida Console" w:hAnsi="Lucida Console" w:cs="Lucida Console"/>
-          <w:color w:val="F5F5F5"/>
-          <w:sz w:val="18"/>
-          <w:szCs w:val="18"/>
-        </w:rPr>
-      </w:pPr>
-      <w:r>
-        <w:rPr>
-          <w:rFonts w:ascii="Lucida Console" w:hAnsi="Lucida Console" w:cs="Lucida Console"/>
-          <w:color w:val="F5F5F5"/>
-          <w:sz w:val="18"/>
-          <w:szCs w:val="18"/>
-        </w:rPr>
-        <w:t xml:space="preserve">Created </w:t>
-      </w:r>
-      <w:proofErr w:type="gramStart"/>
-      <w:r>
-        <w:rPr>
-          <w:rFonts w:ascii="Lucida Console" w:hAnsi="Lucida Console" w:cs="Lucida Console"/>
-          <w:color w:val="F5F5F5"/>
-          <w:sz w:val="18"/>
-          <w:szCs w:val="18"/>
-        </w:rPr>
-        <w:t>@{</w:t>
-      </w:r>
-      <w:proofErr w:type="gramEnd"/>
-      <w:r>
-        <w:rPr>
-          <w:rFonts w:ascii="Lucida Console" w:hAnsi="Lucida Console" w:cs="Lucida Console"/>
-          <w:color w:val="F5F5F5"/>
-          <w:sz w:val="18"/>
-          <w:szCs w:val="18"/>
-        </w:rPr>
-        <w:t>requestId=0ab0fba3ea20c6f1; content=}.content.id</w:t>
-      </w:r>
-    </w:p>
-    <w:p>
-      <w:pPr>
-        <w:shd w:val="clear" w:color="auto" w:fill="012456"/>
-        <w:autoSpaceDE w:val="0"/>
-        <w:autoSpaceDN w:val="0"/>
-        <w:adjustRightInd w:val="0"/>
-        <w:spacing w:after="0" w:line="240" w:lineRule="auto"/>
-        <w:rPr>
-          <w:rFonts w:ascii="Lucida Console" w:hAnsi="Lucida Console" w:cs="Lucida Console"/>
-          <w:color w:val="F5F5F5"/>
-          <w:sz w:val="18"/>
-          <w:szCs w:val="18"/>
-        </w:rPr>
-      </w:pPr>
-    </w:p>
-    <w:p>
-      <w:pPr>
-        <w:shd w:val="clear" w:color="auto" w:fill="012456"/>
-        <w:autoSpaceDE w:val="0"/>
-        <w:autoSpaceDN w:val="0"/>
-        <w:adjustRightInd w:val="0"/>
-        <w:spacing w:after="0" w:line="240" w:lineRule="auto"/>
-        <w:rPr>
-          <w:rFonts w:ascii="Lucida Console" w:hAnsi="Lucida Console" w:cs="Lucida Console"/>
-          <w:color w:val="F5F5F5"/>
-          <w:sz w:val="18"/>
-          <w:szCs w:val="18"/>
-        </w:rPr>
-      </w:pPr>
-      <w:r>
-        <w:rPr>
-          <w:rFonts w:ascii="Lucida Console" w:hAnsi="Lucida Console" w:cs="Lucida Console"/>
-          <w:color w:val="F5F5F5"/>
-          <w:sz w:val="18"/>
-          <w:szCs w:val="18"/>
-        </w:rPr>
-        <w:t xml:space="preserve">PS C:\Axon\Axon-Dashboards\Dashboards&gt;  </w:t>
-      </w:r>
-    </w:p>
-    <w:p>
-      <w:pPr>
-        <w:shd w:val="clear" w:color="auto" w:fill="012456"/>
-        <w:autoSpaceDE w:val="0"/>
-        <w:autoSpaceDN w:val="0"/>
-        <w:adjustRightInd w:val="0"/>
-        <w:spacing w:after="0" w:line="240" w:lineRule="auto"/>
-        <w:rPr>
-          <w:rFonts w:ascii="Lucida Console" w:hAnsi="Lucida Console" w:cs="Lucida Console"/>
-          <w:color w:val="F5F5F5"/>
-          <w:sz w:val="18"/>
-          <w:szCs w:val="18"/>
-        </w:rPr>
-      </w:pPr>
+        <w:numPr>
+          <w:ilvl w:val="0"/>
+          <w:numId w:val="2"/>
+        </w:numPr>
+        <w:shd w:val="clear" w:color="auto" w:fill="FFFFFF"/>
+        <w:spacing w:before="100" w:beforeAutospacing="1" w:after="100" w:afterAutospacing="1" w:line="240" w:lineRule="auto"/>
+        <w:rPr>
+          <w:rFonts w:ascii="Segoe UI" w:eastAsia="Times New Roman" w:hAnsi="Segoe UI" w:cs="Segoe UI"/>
+          <w:color w:val="172B4D"/>
+          <w:sz w:val="21"/>
+          <w:szCs w:val="21"/>
+        </w:rPr>
+      </w:pPr>
+      <w:r>
+        <w:rPr>
+          <w:rFonts w:ascii="Segoe UI" w:eastAsia="Times New Roman" w:hAnsi="Segoe UI" w:cs="Segoe UI"/>
+          <w:color w:val="172B4D"/>
+          <w:sz w:val="21"/>
+          <w:szCs w:val="21"/>
+        </w:rPr>
+        <w:t>Click </w:t>
+      </w:r>
+      <w:r>
+        <w:rPr>
+          <w:rFonts w:ascii="Segoe UI" w:eastAsia="Times New Roman" w:hAnsi="Segoe UI" w:cs="Segoe UI"/>
+          <w:b/>
+          <w:bCs/>
+          <w:color w:val="172B4D"/>
+          <w:sz w:val="21"/>
+          <w:szCs w:val="21"/>
+        </w:rPr>
+        <w:t>Import</w:t>
+      </w:r>
+      <w:r>
+        <w:rPr>
+          <w:rFonts w:ascii="Segoe UI" w:eastAsia="Times New Roman" w:hAnsi="Segoe UI" w:cs="Segoe UI"/>
+          <w:color w:val="172B4D"/>
+          <w:sz w:val="21"/>
+          <w:szCs w:val="21"/>
+        </w:rPr>
+        <w:t>.</w:t>
+      </w:r>
+      <w:r>
+        <w:rPr>
+          <w:rFonts w:ascii="Segoe UI" w:eastAsia="Times New Roman" w:hAnsi="Segoe UI" w:cs="Segoe UI"/>
+          <w:color w:val="172B4D"/>
+          <w:sz w:val="21"/>
+          <w:szCs w:val="21"/>
+        </w:rPr>
+        <w:br/>
+        <w:t>The custom dashboard is successfully imported into your Axon environment, and that dashboard is loaded.</w:t>
+      </w:r>
     </w:p>
     <w:p/>
+    <w:p>
+      <w:r>
+        <w:t xml:space="preserve">For information on managing dashboards can be found in the Axon User Guide: </w:t>
+      </w:r>
+      <w:proofErr w:type="gramStart"/>
+      <w:r>
+        <w:t>https://docs.logrhythm.com/axon/docs/manage-dashboards</w:t>
+      </w:r>
+      <w:proofErr w:type="gramEnd"/>
+    </w:p>
     <w:sectPr>
       <w:pgSz w:w="12240" w:h="15840"/>
       <w:pgMar w:top="1440" w:right="1440" w:bottom="1440" w:left="1440" w:header="720" w:footer="720" w:gutter="0"/>
@@ -411,6 +310,119 @@
 <file path=word/numbering.xml><?xml version="1.0" encoding="utf-8"?>
 <w:numbering xmlns:wpc="http://schemas.microsoft.com/office/word/2010/wordprocessingCanvas" xmlns:cx="http://schemas.microsoft.com/office/drawing/2014/chartex" xmlns:cx1="http://schemas.microsoft.com/office/drawing/2015/9/8/chartex" xmlns:cx2="http://schemas.microsoft.com/office/drawing/2015/10/21/chartex" xmlns:cx3="http://schemas.microsoft.com/office/drawing/2016/5/9/chartex" xmlns:cx4="http://schemas.microsoft.com/office/drawing/2016/5/10/chartex" xmlns:cx5="http://schemas.microsoft.com/office/drawing/2016/5/11/chartex" xmlns:cx6="http://schemas.microsoft.com/office/drawing/2016/5/12/chartex" xmlns:cx7="http://schemas.microsoft.com/office/drawing/2016/5/13/chartex" xmlns:cx8="http://schemas.microsoft.com/office/drawing/2016/5/14/chartex" xmlns:mc="http://schemas.openxmlformats.org/markup-compatibility/2006" xmlns:aink="http://schemas.microsoft.com/office/drawing/2016/ink" xmlns:am3d="http://schemas.microsoft.com/office/drawing/2017/model3d" xmlns:o="urn:schemas-microsoft-com:office:office" xmlns:oel="http://schemas.microsoft.com/office/2019/extlst" xmlns:r="http://schemas.openxmlformats.org/officeDocument/2006/relationships" xmlns:m="http://schemas.openxmlformats.org/officeDocument/2006/math" xmlns:v="urn:schemas-microsoft-com:vml" xmlns:wp14="http://schemas.microsoft.com/office/word/2010/wordprocessingDrawing" xmlns:wp="http://schemas.openxmlformats.org/drawingml/2006/wordprocessingDrawing" xmlns:w10="urn:schemas-microsoft-com:office:word" xmlns:w="http://schemas.openxmlformats.org/wordprocessingml/2006/main" xmlns:w14="http://schemas.microsoft.com/office/word/2010/wordml" xmlns:w15="http://schemas.microsoft.com/office/word/2012/wordml" xmlns:w16cex="http://schemas.microsoft.com/office/word/2018/wordml/cex" xmlns:w16cid="http://schemas.microsoft.com/office/word/2016/wordml/cid" xmlns:w16="http://schemas.microsoft.com/office/word/2018/wordml" xmlns:w16sdtdh="http://schemas.microsoft.com/office/word/2020/wordml/sdtdatahash" xmlns:w16se="http://schemas.microsoft.com/office/word/2015/wordml/symex" xmlns:wpg="http://schemas.microsoft.com/office/word/2010/wordprocessingGroup" xmlns:wpi="http://schemas.microsoft.com/office/word/2010/wordprocessingInk" xmlns:wne="http://schemas.microsoft.com/office/word/2006/wordml" xmlns:wps="http://schemas.microsoft.com/office/word/2010/wordprocessingShape" mc:Ignorable="w14 w15 w16se w16cid w16 w16cex w16sdtdh wp14">
   <w:abstractNum w:abstractNumId="0" w15:restartNumberingAfterBreak="0">
+    <w:nsid w:val="03D3614F"/>
+    <w:multiLevelType w:val="multilevel"/>
+    <w:tmpl w:val="D3C2758E"/>
+    <w:lvl w:ilvl="0">
+      <w:start w:val="1"/>
+      <w:numFmt w:val="decimal"/>
+      <w:lvlText w:val="%1."/>
+      <w:lvlJc w:val="left"/>
+      <w:pPr>
+        <w:tabs>
+          <w:tab w:val="num" w:pos="720"/>
+        </w:tabs>
+        <w:ind w:left="720" w:hanging="360"/>
+      </w:pPr>
+    </w:lvl>
+    <w:lvl w:ilvl="1" w:tentative="1">
+      <w:start w:val="1"/>
+      <w:numFmt w:val="decimal"/>
+      <w:lvlText w:val="%2."/>
+      <w:lvlJc w:val="left"/>
+      <w:pPr>
+        <w:tabs>
+          <w:tab w:val="num" w:pos="1440"/>
+        </w:tabs>
+        <w:ind w:left="1440" w:hanging="360"/>
+      </w:pPr>
+    </w:lvl>
+    <w:lvl w:ilvl="2" w:tentative="1">
+      <w:start w:val="1"/>
+      <w:numFmt w:val="decimal"/>
+      <w:lvlText w:val="%3."/>
+      <w:lvlJc w:val="left"/>
+      <w:pPr>
+        <w:tabs>
+          <w:tab w:val="num" w:pos="2160"/>
+        </w:tabs>
+        <w:ind w:left="2160" w:hanging="360"/>
+      </w:pPr>
+    </w:lvl>
+    <w:lvl w:ilvl="3" w:tentative="1">
+      <w:start w:val="1"/>
+      <w:numFmt w:val="decimal"/>
+      <w:lvlText w:val="%4."/>
+      <w:lvlJc w:val="left"/>
+      <w:pPr>
+        <w:tabs>
+          <w:tab w:val="num" w:pos="2880"/>
+        </w:tabs>
+        <w:ind w:left="2880" w:hanging="360"/>
+      </w:pPr>
+    </w:lvl>
+    <w:lvl w:ilvl="4" w:tentative="1">
+      <w:start w:val="1"/>
+      <w:numFmt w:val="decimal"/>
+      <w:lvlText w:val="%5."/>
+      <w:lvlJc w:val="left"/>
+      <w:pPr>
+        <w:tabs>
+          <w:tab w:val="num" w:pos="3600"/>
+        </w:tabs>
+        <w:ind w:left="3600" w:hanging="360"/>
+      </w:pPr>
+    </w:lvl>
+    <w:lvl w:ilvl="5" w:tentative="1">
+      <w:start w:val="1"/>
+      <w:numFmt w:val="decimal"/>
+      <w:lvlText w:val="%6."/>
+      <w:lvlJc w:val="left"/>
+      <w:pPr>
+        <w:tabs>
+          <w:tab w:val="num" w:pos="4320"/>
+        </w:tabs>
+        <w:ind w:left="4320" w:hanging="360"/>
+      </w:pPr>
+    </w:lvl>
+    <w:lvl w:ilvl="6" w:tentative="1">
+      <w:start w:val="1"/>
+      <w:numFmt w:val="decimal"/>
+      <w:lvlText w:val="%7."/>
+      <w:lvlJc w:val="left"/>
+      <w:pPr>
+        <w:tabs>
+          <w:tab w:val="num" w:pos="5040"/>
+        </w:tabs>
+        <w:ind w:left="5040" w:hanging="360"/>
+      </w:pPr>
+    </w:lvl>
+    <w:lvl w:ilvl="7" w:tentative="1">
+      <w:start w:val="1"/>
+      <w:numFmt w:val="decimal"/>
+      <w:lvlText w:val="%8."/>
+      <w:lvlJc w:val="left"/>
+      <w:pPr>
+        <w:tabs>
+          <w:tab w:val="num" w:pos="5760"/>
+        </w:tabs>
+        <w:ind w:left="5760" w:hanging="360"/>
+      </w:pPr>
+    </w:lvl>
+    <w:lvl w:ilvl="8" w:tentative="1">
+      <w:start w:val="1"/>
+      <w:numFmt w:val="decimal"/>
+      <w:lvlText w:val="%9."/>
+      <w:lvlJc w:val="left"/>
+      <w:pPr>
+        <w:tabs>
+          <w:tab w:val="num" w:pos="6480"/>
+        </w:tabs>
+        <w:ind w:left="6480" w:hanging="360"/>
+      </w:pPr>
+    </w:lvl>
+  </w:abstractNum>
+  <w:abstractNum w:abstractNumId="1" w15:restartNumberingAfterBreak="0">
     <w:nsid w:val="64E873F0"/>
     <w:multiLevelType w:val="hybridMultilevel"/>
     <w:tmpl w:val="B2B09106"/>
@@ -500,6 +512,9 @@
     </w:lvl>
   </w:abstractNum>
   <w:num w:numId="1" w16cid:durableId="116339066">
+    <w:abstractNumId w:val="1"/>
+  </w:num>
+  <w:num w:numId="2" w16cid:durableId="524948696">
     <w:abstractNumId w:val="0"/>
   </w:num>
 </w:numbering>
@@ -942,6 +957,46 @@
       <w:contextualSpacing/>
     </w:pPr>
   </w:style>
+  <w:style w:type="paragraph" w:styleId="NormalWeb">
+    <w:name w:val="Normal (Web)"/>
+    <w:basedOn w:val="Normal"/>
+    <w:uiPriority w:val="99"/>
+    <w:semiHidden/>
+    <w:unhideWhenUsed/>
+    <w:rsid w:val="00BE3BC0"/>
+    <w:pPr>
+      <w:spacing w:before="100" w:beforeAutospacing="1" w:after="100" w:afterAutospacing="1" w:line="240" w:lineRule="auto"/>
+    </w:pPr>
+    <w:rPr>
+      <w:rFonts w:ascii="Times New Roman" w:eastAsia="Times New Roman" w:hAnsi="Times New Roman" w:cs="Times New Roman"/>
+      <w:sz w:val="24"/>
+      <w:szCs w:val="24"/>
+    </w:rPr>
+  </w:style>
+  <w:style w:type="paragraph" w:customStyle="1" w:styleId="auto-cursor-target">
+    <w:name w:val="auto-cursor-target"/>
+    <w:basedOn w:val="Normal"/>
+    <w:rsid w:val="00BE3BC0"/>
+    <w:pPr>
+      <w:spacing w:before="100" w:beforeAutospacing="1" w:after="100" w:afterAutospacing="1" w:line="240" w:lineRule="auto"/>
+    </w:pPr>
+    <w:rPr>
+      <w:rFonts w:ascii="Times New Roman" w:eastAsia="Times New Roman" w:hAnsi="Times New Roman" w:cs="Times New Roman"/>
+      <w:sz w:val="24"/>
+      <w:szCs w:val="24"/>
+    </w:rPr>
+  </w:style>
+  <w:style w:type="character" w:styleId="Strong">
+    <w:name w:val="Strong"/>
+    <w:basedOn w:val="DefaultParagraphFont"/>
+    <w:uiPriority w:val="22"/>
+    <w:qFormat/>
+    <w:rsid w:val="00BE3BC0"/>
+    <w:rPr>
+      <w:b/>
+      <w:bCs/>
+    </w:rPr>
+  </w:style>
 </w:styles>
 </file>
 
@@ -1207,21 +1262,6 @@
 </file>
 
 <file path=customXml/item1.xml><?xml version="1.0" encoding="utf-8"?>
-<?mso-contentType ?>
-<FormTemplates xmlns="http://schemas.microsoft.com/sharepoint/v3/contenttype/forms">
-  <Display>DocumentLibraryForm</Display>
-  <Edit>DocumentLibraryForm</Edit>
-  <New>DocumentLibraryForm</New>
-</FormTemplates>
-</file>
-
-<file path=customXml/item2.xml><?xml version="1.0" encoding="utf-8"?>
-<p:properties xmlns:p="http://schemas.microsoft.com/office/2006/metadata/properties" xmlns:xsi="http://www.w3.org/2001/XMLSchema-instance" xmlns:pc="http://schemas.microsoft.com/office/infopath/2007/PartnerControls">
-  <documentManagement/>
-</p:properties>
-</file>
-
-<file path=customXml/item3.xml><?xml version="1.0" encoding="utf-8"?>
 <ct:contentTypeSchema xmlns:ct="http://schemas.microsoft.com/office/2006/metadata/contentType" xmlns:ma="http://schemas.microsoft.com/office/2006/metadata/properties/metaAttributes" ct:_="" ma:_="" ma:contentTypeName="Document" ma:contentTypeID="0x0101003905A26A5E3A92488AF8668A79EA0758" ma:contentTypeVersion="13" ma:contentTypeDescription="Create a new document." ma:contentTypeScope="" ma:versionID="ac7c989f434abb459b462d3ec4196591">
   <xsd:schema xmlns:xsd="http://www.w3.org/2001/XMLSchema" xmlns:xs="http://www.w3.org/2001/XMLSchema" xmlns:p="http://schemas.microsoft.com/office/2006/metadata/properties" xmlns:ns2="db7f1781-ac80-42d3-ae49-8c268489ca55" xmlns:ns3="fd799a3c-30f3-4a03-afb3-f57e807690e7" targetNamespace="http://schemas.microsoft.com/office/2006/metadata/properties" ma:root="true" ma:fieldsID="e2766ca842d9ebd285d7db24616f26f3" ns2:_="" ns3:_="">
     <xsd:import namespace="db7f1781-ac80-42d3-ae49-8c268489ca55"/>
@@ -1444,24 +1484,22 @@
 </ct:contentTypeSchema>
 </file>
 
-<file path=customXml/itemProps1.xml><?xml version="1.0" encoding="utf-8"?>
-<ds:datastoreItem xmlns:ds="http://schemas.openxmlformats.org/officeDocument/2006/customXml" ds:itemID="{FEA87F0C-4952-4D22-A632-24D2B4A84C83}">
-  <ds:schemaRefs>
-    <ds:schemaRef ds:uri="http://schemas.microsoft.com/sharepoint/v3/contenttype/forms"/>
-  </ds:schemaRefs>
-</ds:datastoreItem>
+<file path=customXml/item2.xml><?xml version="1.0" encoding="utf-8"?>
+<p:properties xmlns:p="http://schemas.microsoft.com/office/2006/metadata/properties" xmlns:xsi="http://www.w3.org/2001/XMLSchema-instance" xmlns:pc="http://schemas.microsoft.com/office/infopath/2007/PartnerControls">
+  <documentManagement/>
+</p:properties>
 </file>
 
-<file path=customXml/itemProps2.xml><?xml version="1.0" encoding="utf-8"?>
-<ds:datastoreItem xmlns:ds="http://schemas.openxmlformats.org/officeDocument/2006/customXml" ds:itemID="{9593310D-C22A-4D6D-8429-10E8D51F99C1}">
-  <ds:schemaRefs>
-    <ds:schemaRef ds:uri="http://schemas.microsoft.com/office/2006/metadata/properties"/>
-    <ds:schemaRef ds:uri="http://schemas.microsoft.com/office/infopath/2007/PartnerControls"/>
-  </ds:schemaRefs>
-</ds:datastoreItem>
+<file path=customXml/item3.xml><?xml version="1.0" encoding="utf-8"?>
+<?mso-contentType ?>
+<FormTemplates xmlns="http://schemas.microsoft.com/sharepoint/v3/contenttype/forms">
+  <Display>DocumentLibraryForm</Display>
+  <Edit>DocumentLibraryForm</Edit>
+  <New>DocumentLibraryForm</New>
+</FormTemplates>
 </file>
 
-<file path=customXml/itemProps3.xml><?xml version="1.0" encoding="utf-8"?>
+<file path=customXml/itemProps1.xml><?xml version="1.0" encoding="utf-8"?>
 <ds:datastoreItem xmlns:ds="http://schemas.openxmlformats.org/officeDocument/2006/customXml" ds:itemID="{72E08965-15DD-4694-AF9F-A52F8EBEF445}">
   <ds:schemaRefs>
     <ds:schemaRef ds:uri="http://schemas.microsoft.com/office/2006/metadata/contentType"/>
@@ -1478,4 +1516,21 @@
     <ds:schemaRef ds:uri="http://schemas.microsoft.com/internal/obd"/>
   </ds:schemaRefs>
 </ds:datastoreItem>
+</file>
+
+<file path=customXml/itemProps2.xml><?xml version="1.0" encoding="utf-8"?>
+<ds:datastoreItem xmlns:ds="http://schemas.openxmlformats.org/officeDocument/2006/customXml" ds:itemID="{9593310D-C22A-4D6D-8429-10E8D51F99C1}">
+  <ds:schemaRefs>
+    <ds:schemaRef ds:uri="http://schemas.microsoft.com/office/2006/metadata/properties"/>
+    <ds:schemaRef ds:uri="http://schemas.microsoft.com/office/infopath/2007/PartnerControls"/>
+  </ds:schemaRefs>
+</ds:datastoreItem>
+</file>
+
+<file path=customXml/itemProps3.xml><?xml version="1.0" encoding="utf-8"?>
+<ds:datastoreItem xmlns:ds="http://schemas.openxmlformats.org/officeDocument/2006/customXml" ds:itemID="{FEA87F0C-4952-4D22-A632-24D2B4A84C83}">
+  <ds:schemaRefs>
+    <ds:schemaRef ds:uri="http://schemas.microsoft.com/sharepoint/v3/contenttype/forms"/>
+  </ds:schemaRefs>
+</ds:datastoreItem>
 </file>
</xml_diff>